<commit_message>
Added L1 and L2 to TKP
</commit_message>
<xml_diff>
--- a/lp/c3_1/l_t.docx
+++ b/lp/c3_1/l_t.docx
@@ -174,6 +174,7 @@
           <w:dataBinding w:prefixMappings="xmlns:ns0='http://schemas.openxmlformats.org/package/2006/metadata/core-properties' xmlns:ns1='http://purl.org/dc/elements/1.1/'" w:xpath="/ns0:coreProperties[1]/ns1:title[1]" w:storeItemID="{6C3C8BC8-F283-45AE-878A-BAB7291924A1}"/>
           <w:text/>
         </w:sdtPr>
+        <w:sdtEndPr/>
         <w:sdtContent>
           <w:r>
             <w:t>Лабораторна робота №1</w:t>
@@ -208,21 +209,12 @@
         </w:rPr>
         <w:t>’</w:t>
       </w:r>
-      <w:proofErr w:type="spellStart"/>
       <w:r>
         <w:rPr>
           <w:sz w:val="28"/>
           <w:szCs w:val="28"/>
         </w:rPr>
-        <w:t>єктно</w:t>
-      </w:r>
-      <w:proofErr w:type="spellEnd"/>
-      <w:r>
-        <w:rPr>
-          <w:sz w:val="28"/>
-          <w:szCs w:val="28"/>
-        </w:rPr>
-        <w:t>-орієнтоване програмування</w:t>
+        <w:t>єктно-орієнтоване програмування</w:t>
       </w:r>
       <w:r>
         <w:t>»</w:t>
@@ -327,6 +319,7 @@
           <w:rFonts w:cs="Times New Roman"/>
           <w:kern w:val="0"/>
           <w:szCs w:val="28"/>
+          <w:lang w:val="en-US"/>
         </w:rPr>
       </w:pPr>
       <w:r>
@@ -351,7 +344,16 @@
           <w:kern w:val="0"/>
           <w:szCs w:val="28"/>
         </w:rPr>
-        <w:t>-2</w:t>
+        <w:t>-</w:t>
+      </w:r>
+      <w:r>
+        <w:rPr>
+          <w:rFonts w:cs="Times New Roman"/>
+          <w:kern w:val="0"/>
+          <w:szCs w:val="28"/>
+          <w:lang w:val="en-US"/>
+        </w:rPr>
+        <w:t>3</w:t>
       </w:r>
     </w:p>
     <w:p>
@@ -493,8 +495,6 @@
           <w:szCs w:val="28"/>
         </w:rPr>
       </w:pPr>
-      <w:bookmarkStart w:id="0" w:name="_GoBack"/>
-      <w:bookmarkEnd w:id="0"/>
     </w:p>
     <w:p>
       <w:pPr>
@@ -580,146 +580,87 @@
     </w:p>
     <w:p>
       <w:pPr>
-        <w:pStyle w:val="Heading1"/>
-      </w:pPr>
+        <w:pStyle w:val="Heading2"/>
+      </w:pPr>
+      <w:bookmarkStart w:id="0" w:name="_GoBack"/>
+      <w:bookmarkEnd w:id="0"/>
       <w:r>
         <w:lastRenderedPageBreak/>
-        <w:t xml:space="preserve">Технологія програмування на мові </w:t>
-      </w:r>
-      <w:proofErr w:type="spellStart"/>
-      <w:r>
-        <w:t>Java</w:t>
-      </w:r>
-      <w:proofErr w:type="spellEnd"/>
+        <w:t>Мета роботи</w:t>
+      </w:r>
+    </w:p>
+    <w:p>
+      <w:pPr>
+        <w:rPr>
+          <w:lang w:eastAsia="uk-UA"/>
+        </w:rPr>
+      </w:pPr>
+      <w:r>
+        <w:rPr>
+          <w:lang w:eastAsia="uk-UA"/>
+        </w:rPr>
+        <w:t>Ознайомитися з технологією програмування із використанням пакета SDK</w:t>
+      </w:r>
+      <w:r>
+        <w:rPr>
+          <w:lang w:eastAsia="uk-UA"/>
+        </w:rPr>
+        <w:t xml:space="preserve"> та </w:t>
+      </w:r>
+      <w:r>
+        <w:rPr>
+          <w:lang w:eastAsia="uk-UA"/>
+        </w:rPr>
+        <w:t>ECLIPSE</w:t>
+      </w:r>
+      <w:r>
+        <w:rPr>
+          <w:lang w:eastAsia="uk-UA"/>
+        </w:rPr>
+        <w:t>,</w:t>
+      </w:r>
+      <w:r>
+        <w:rPr>
+          <w:lang w:eastAsia="uk-UA"/>
+        </w:rPr>
+        <w:t xml:space="preserve"> </w:t>
+      </w:r>
+      <w:r>
+        <w:rPr>
+          <w:lang w:eastAsia="uk-UA"/>
+        </w:rPr>
+        <w:t>примітивними типами</w:t>
+      </w:r>
+      <w:r>
+        <w:rPr>
+          <w:lang w:eastAsia="uk-UA"/>
+        </w:rPr>
+        <w:t xml:space="preserve"> дани</w:t>
+      </w:r>
+      <w:r>
+        <w:rPr>
+          <w:lang w:eastAsia="uk-UA"/>
+        </w:rPr>
+        <w:t>х, операціями</w:t>
+      </w:r>
+      <w:r>
+        <w:rPr>
+          <w:lang w:eastAsia="uk-UA"/>
+        </w:rPr>
+        <w:t xml:space="preserve"> над ними.</w:t>
+      </w:r>
     </w:p>
     <w:p>
       <w:pPr>
         <w:pStyle w:val="Heading2"/>
       </w:pPr>
       <w:r>
-        <w:t>Мета роботи</w:t>
-      </w:r>
-    </w:p>
-    <w:p>
-      <w:pPr>
-        <w:rPr>
-          <w:lang w:eastAsia="uk-UA"/>
-        </w:rPr>
-      </w:pPr>
-      <w:r>
-        <w:rPr>
-          <w:lang w:eastAsia="uk-UA"/>
-        </w:rPr>
-        <w:t>Ознайомитися з технологією програмування із використанням пакета SDK</w:t>
-      </w:r>
-      <w:r>
-        <w:rPr>
-          <w:lang w:eastAsia="uk-UA"/>
-        </w:rPr>
-        <w:t xml:space="preserve"> та </w:t>
-      </w:r>
-      <w:r>
-        <w:rPr>
-          <w:lang w:eastAsia="uk-UA"/>
-        </w:rPr>
-        <w:t>ECLIPSE</w:t>
-      </w:r>
-      <w:r>
-        <w:rPr>
-          <w:lang w:eastAsia="uk-UA"/>
-        </w:rPr>
-        <w:t>,</w:t>
-      </w:r>
-      <w:r>
-        <w:rPr>
-          <w:lang w:eastAsia="uk-UA"/>
-        </w:rPr>
-        <w:t xml:space="preserve"> </w:t>
-      </w:r>
-      <w:r>
-        <w:rPr>
-          <w:lang w:eastAsia="uk-UA"/>
-        </w:rPr>
-        <w:t>примітивними типами</w:t>
-      </w:r>
-      <w:r>
-        <w:rPr>
-          <w:lang w:eastAsia="uk-UA"/>
-        </w:rPr>
-        <w:t xml:space="preserve"> дани</w:t>
-      </w:r>
-      <w:r>
-        <w:rPr>
-          <w:lang w:eastAsia="uk-UA"/>
-        </w:rPr>
-        <w:t>х, операціями</w:t>
-      </w:r>
-      <w:r>
-        <w:rPr>
-          <w:lang w:eastAsia="uk-UA"/>
-        </w:rPr>
-        <w:t xml:space="preserve"> над ними.</w:t>
-      </w:r>
-    </w:p>
-    <w:p>
-      <w:pPr>
-        <w:pStyle w:val="Heading2"/>
-      </w:pPr>
-      <w:r>
         <w:t>Теоретичні відомості</w:t>
       </w:r>
     </w:p>
     <w:p>
       <w:r>
-        <w:t xml:space="preserve">Фірма SUN </w:t>
-      </w:r>
-      <w:proofErr w:type="spellStart"/>
-      <w:r>
-        <w:t>Microsystems</w:t>
-      </w:r>
-      <w:proofErr w:type="spellEnd"/>
-      <w:r>
-        <w:t xml:space="preserve"> – розробник технології </w:t>
-      </w:r>
-      <w:proofErr w:type="spellStart"/>
-      <w:r>
-        <w:t>Java</w:t>
-      </w:r>
-      <w:proofErr w:type="spellEnd"/>
-      <w:r>
-        <w:t xml:space="preserve"> - безкоштовно розповсюджує набір необхідних програмних інструментів для повного циклу роботи з цією мовою програмування: компіляції, інтерпретації, </w:t>
-      </w:r>
-      <w:proofErr w:type="spellStart"/>
-      <w:r>
-        <w:t>відлагодження</w:t>
-      </w:r>
-      <w:proofErr w:type="spellEnd"/>
-      <w:r>
-        <w:t>, що включає і багату бібліотеку класів, під назвою JDK (</w:t>
-      </w:r>
-      <w:proofErr w:type="spellStart"/>
-      <w:r>
-        <w:t>Java</w:t>
-      </w:r>
-      <w:proofErr w:type="spellEnd"/>
-      <w:r>
-        <w:t xml:space="preserve"> </w:t>
-      </w:r>
-      <w:proofErr w:type="spellStart"/>
-      <w:r>
-        <w:t>Development</w:t>
-      </w:r>
-      <w:proofErr w:type="spellEnd"/>
-      <w:r>
-        <w:t xml:space="preserve"> </w:t>
-      </w:r>
-      <w:proofErr w:type="spellStart"/>
-      <w:r>
-        <w:t>Kit</w:t>
-      </w:r>
-      <w:proofErr w:type="spellEnd"/>
-      <w:r>
-        <w:t>).</w:t>
+        <w:t>Фірма SUN Microsystems – розробник технології Java - безкоштовно розповсюджує набір необхідних програмних інструментів для повного циклу роботи з цією мовою програмування: компіляції, інтерпретації, відлагодження, що включає і багату бібліотеку класів, під назвою JDK (Java Development Kit).</w:t>
       </w:r>
     </w:p>
     <w:p>
@@ -819,14 +760,12 @@
       <w:r>
         <w:t xml:space="preserve"> </w:t>
       </w:r>
-      <w:proofErr w:type="spellStart"/>
       <w:r>
         <w:rPr>
           <w:b/>
         </w:rPr>
         <w:t>java.lang</w:t>
       </w:r>
-      <w:proofErr w:type="spellEnd"/>
       <w:r>
         <w:t xml:space="preserve"> задават</w:t>
       </w:r>
@@ -869,13 +808,8 @@
       <w:r>
         <w:t xml:space="preserve">мові </w:t>
       </w:r>
-      <w:proofErr w:type="spellStart"/>
-      <w:r>
-        <w:t>Java</w:t>
-      </w:r>
-      <w:proofErr w:type="spellEnd"/>
-      <w:r>
-        <w:t xml:space="preserve"> по</w:t>
+      <w:r>
+        <w:t>Java по</w:t>
       </w:r>
       <w:r>
         <w:t xml:space="preserve"> замовчуванню</w:t>
@@ -1047,13 +981,8 @@
         </w:rPr>
         <w:t>Виконати компіляцію програми та з</w:t>
       </w:r>
-      <w:proofErr w:type="spellStart"/>
-      <w:r>
-        <w:t>апустити</w:t>
-      </w:r>
-      <w:proofErr w:type="spellEnd"/>
-      <w:r>
-        <w:t xml:space="preserve"> на виконання.</w:t>
+      <w:r>
+        <w:t>апустити на виконання.</w:t>
       </w:r>
     </w:p>
     <w:p>
@@ -1087,11 +1016,9 @@
           <w:lang w:val="en-US"/>
         </w:rPr>
       </w:pPr>
-      <w:proofErr w:type="spellStart"/>
       <w:r>
         <w:t>Лістінг</w:t>
       </w:r>
-      <w:proofErr w:type="spellEnd"/>
       <w:r>
         <w:t xml:space="preserve"> 3.</w:t>
       </w:r>
@@ -1642,13 +1569,8 @@
       <w:pPr>
         <w:ind w:firstLine="0"/>
       </w:pPr>
-      <w:proofErr w:type="spellStart"/>
-      <w:r>
-        <w:t>Лістінг</w:t>
-      </w:r>
-      <w:proofErr w:type="spellEnd"/>
-      <w:r>
-        <w:t xml:space="preserve"> 4. Компіляція і виконання</w:t>
+      <w:r>
+        <w:t>Лістінг 4. Компіляція і виконання</w:t>
       </w:r>
     </w:p>
     <w:p>
@@ -1692,7 +1614,7 @@
       <w:r>
         <w:rPr>
           <w:noProof/>
-          <w:lang w:val="en-US"/>
+          <w:lang w:eastAsia="uk-UA"/>
         </w:rPr>
         <w:drawing>
           <wp:inline distT="0" distB="0" distL="0" distR="0" wp14:anchorId="0CB6AAF0" wp14:editId="3597BBEF">
@@ -1920,7 +1842,7 @@
             <w:noProof/>
             <w:szCs w:val="24"/>
           </w:rPr>
-          <w:t>2</w:t>
+          <w:t>4</w:t>
         </w:r>
         <w:r>
           <w:rPr>
@@ -5006,7 +4928,6 @@
       <w:spacing w:after="0" w:line="240" w:lineRule="auto"/>
     </w:pPr>
     <w:tblPr>
-      <w:tblInd w:w="0" w:type="dxa"/>
       <w:tblBorders>
         <w:top w:val="single" w:sz="4" w:space="0" w:color="auto"/>
         <w:left w:val="single" w:sz="4" w:space="0" w:color="auto"/>
@@ -5015,12 +4936,6 @@
         <w:insideH w:val="single" w:sz="4" w:space="0" w:color="auto"/>
         <w:insideV w:val="single" w:sz="4" w:space="0" w:color="auto"/>
       </w:tblBorders>
-      <w:tblCellMar>
-        <w:top w:w="0" w:type="dxa"/>
-        <w:left w:w="108" w:type="dxa"/>
-        <w:bottom w:w="0" w:type="dxa"/>
-        <w:right w:w="108" w:type="dxa"/>
-      </w:tblCellMar>
     </w:tblPr>
   </w:style>
   <w:style w:type="table" w:styleId="ListTable4-Accent6">
@@ -5034,7 +4949,6 @@
     <w:tblPr>
       <w:tblStyleRowBandSize w:val="1"/>
       <w:tblStyleColBandSize w:val="1"/>
-      <w:tblInd w:w="0" w:type="dxa"/>
       <w:tblBorders>
         <w:top w:val="single" w:sz="4" w:space="0" w:color="A8D08D" w:themeColor="accent6" w:themeTint="99"/>
         <w:left w:val="single" w:sz="4" w:space="0" w:color="A8D08D" w:themeColor="accent6" w:themeTint="99"/>
@@ -5042,12 +4956,6 @@
         <w:right w:val="single" w:sz="4" w:space="0" w:color="A8D08D" w:themeColor="accent6" w:themeTint="99"/>
         <w:insideH w:val="single" w:sz="4" w:space="0" w:color="A8D08D" w:themeColor="accent6" w:themeTint="99"/>
       </w:tblBorders>
-      <w:tblCellMar>
-        <w:top w:w="0" w:type="dxa"/>
-        <w:left w:w="108" w:type="dxa"/>
-        <w:bottom w:w="0" w:type="dxa"/>
-        <w:right w:w="108" w:type="dxa"/>
-      </w:tblCellMar>
     </w:tblPr>
     <w:tblStylePr w:type="firstRow">
       <w:rPr>
@@ -5115,7 +5023,6 @@
     <w:tblPr>
       <w:tblStyleRowBandSize w:val="1"/>
       <w:tblStyleColBandSize w:val="1"/>
-      <w:tblInd w:w="0" w:type="dxa"/>
       <w:tblBorders>
         <w:top w:val="single" w:sz="4" w:space="0" w:color="FFD966" w:themeColor="accent4" w:themeTint="99"/>
         <w:left w:val="single" w:sz="4" w:space="0" w:color="FFD966" w:themeColor="accent4" w:themeTint="99"/>
@@ -5124,12 +5031,6 @@
         <w:insideH w:val="single" w:sz="4" w:space="0" w:color="FFD966" w:themeColor="accent4" w:themeTint="99"/>
         <w:insideV w:val="single" w:sz="4" w:space="0" w:color="FFD966" w:themeColor="accent4" w:themeTint="99"/>
       </w:tblBorders>
-      <w:tblCellMar>
-        <w:top w:w="0" w:type="dxa"/>
-        <w:left w:w="108" w:type="dxa"/>
-        <w:bottom w:w="0" w:type="dxa"/>
-        <w:right w:w="108" w:type="dxa"/>
-      </w:tblCellMar>
     </w:tblPr>
     <w:tblStylePr w:type="firstRow">
       <w:rPr>
@@ -5395,10 +5296,11 @@
   </w:font>
   <w:font w:name="Segoe UI">
     <w:panose1 w:val="020B0502040204020203"/>
-    <w:charset w:val="CC"/>
+    <w:charset w:val="00"/>
     <w:family w:val="swiss"/>
+    <w:notTrueType/>
     <w:pitch w:val="variable"/>
-    <w:sig w:usb0="E4002EFF" w:usb1="C000E47F" w:usb2="00000009" w:usb3="00000000" w:csb0="000001FF" w:csb1="00000000"/>
+    <w:sig w:usb0="00000003" w:usb1="00000000" w:usb2="00000000" w:usb3="00000000" w:csb0="00000001" w:csb1="00000000"/>
   </w:font>
   <w:font w:name="Lucida Sans Unicode">
     <w:panose1 w:val="020B0602030504020204"/>
@@ -5452,11 +5354,13 @@
     <w:rsid w:val="00061B59"/>
     <w:rsid w:val="000A040A"/>
     <w:rsid w:val="000D63AC"/>
+    <w:rsid w:val="00217C85"/>
     <w:rsid w:val="00393F2C"/>
     <w:rsid w:val="003A3658"/>
     <w:rsid w:val="00424ACB"/>
     <w:rsid w:val="00451139"/>
     <w:rsid w:val="00483914"/>
+    <w:rsid w:val="004A2A8C"/>
     <w:rsid w:val="005C6ADA"/>
     <w:rsid w:val="007F01B2"/>
     <w:rsid w:val="00815082"/>
@@ -6211,7 +6115,7 @@
 </file>
 
 <file path=customXml/itemProps1.xml><?xml version="1.0" encoding="utf-8"?>
-<ds:datastoreItem xmlns:ds="http://schemas.openxmlformats.org/officeDocument/2006/customXml" ds:itemID="{FC6431C5-CAE9-4EFE-BCE5-5C0D37E1D7A2}">
+<ds:datastoreItem xmlns:ds="http://schemas.openxmlformats.org/officeDocument/2006/customXml" ds:itemID="{C5CC65F2-F16B-4A34-901E-9D3E7F28C6EA}">
   <ds:schemaRefs>
     <ds:schemaRef ds:uri="http://schemas.openxmlformats.org/officeDocument/2006/bibliography"/>
   </ds:schemaRefs>

</xml_diff>

<commit_message>
Added L1 to TSPP
</commit_message>
<xml_diff>
--- a/lp/c3_1/l_t.docx
+++ b/lp/c3_1/l_t.docx
@@ -245,8 +245,10 @@
         <w:jc w:val="center"/>
       </w:pPr>
       <w:r>
-        <w:t>Варіант 14</w:t>
-      </w:r>
+        <w:t>Варіант 10</w:t>
+      </w:r>
+      <w:bookmarkStart w:id="0" w:name="_GoBack"/>
+      <w:bookmarkEnd w:id="0"/>
     </w:p>
     <w:p>
       <w:pPr>
@@ -582,8 +584,6 @@
       <w:pPr>
         <w:pStyle w:val="Heading2"/>
       </w:pPr>
-      <w:bookmarkStart w:id="0" w:name="_GoBack"/>
-      <w:bookmarkEnd w:id="0"/>
       <w:r>
         <w:lastRenderedPageBreak/>
         <w:t>Мета роботи</w:t>
@@ -5254,6 +5254,7 @@
     <w:sig w:usb0="00000000" w:usb1="10000000" w:usb2="00000000" w:usb3="00000000" w:csb0="80000000" w:csb1="00000000"/>
   </w:font>
   <w:font w:name="Times New Roman">
+    <w:altName w:val="Times New Roman"/>
     <w:panose1 w:val="02020603050405020304"/>
     <w:charset w:val="CC"/>
     <w:family w:val="roman"/>
@@ -5374,6 +5375,7 @@
     <w:rsid w:val="00B33D78"/>
     <w:rsid w:val="00B40D30"/>
     <w:rsid w:val="00C07B26"/>
+    <w:rsid w:val="00C32B74"/>
     <w:rsid w:val="00C75837"/>
     <w:rsid w:val="00E05DF9"/>
     <w:rsid w:val="00E11031"/>
@@ -6115,7 +6117,7 @@
 </file>
 
 <file path=customXml/itemProps1.xml><?xml version="1.0" encoding="utf-8"?>
-<ds:datastoreItem xmlns:ds="http://schemas.openxmlformats.org/officeDocument/2006/customXml" ds:itemID="{C5CC65F2-F16B-4A34-901E-9D3E7F28C6EA}">
+<ds:datastoreItem xmlns:ds="http://schemas.openxmlformats.org/officeDocument/2006/customXml" ds:itemID="{4CD0F712-D836-47E7-8C89-3BDBF64F0485}">
   <ds:schemaRefs>
     <ds:schemaRef ds:uri="http://schemas.openxmlformats.org/officeDocument/2006/bibliography"/>
   </ds:schemaRefs>

</xml_diff>